<commit_message>
Added "interrarival time" to specification and the AC queue in the animation
</commit_message>
<xml_diff>
--- a/Domande.docx
+++ b/Domande.docx
@@ -40,15 +40,7 @@
         <w:jc w:val="both"/>
       </w:pPr>
       <w:r>
-        <w:t>Dopo l’</w:t>
-      </w:r>
-      <w:proofErr w:type="spellStart"/>
-      <w:r>
-        <w:t>handover</w:t>
-      </w:r>
-      <w:proofErr w:type="spellEnd"/>
-      <w:r>
-        <w:t>, la comunicazione di un AC è sospesa per s secondi dove s è sempre il service time ?</w:t>
+        <w:t>Dopo l’handover, la comunicazione di un AC è sospesa per s secondi dove s è sempre il service time ?</w:t>
       </w:r>
     </w:p>
     <w:p>
@@ -110,23 +102,12 @@
         <w:t xml:space="preserve">volo Ha </w:t>
       </w:r>
       <w:r>
-        <w:t xml:space="preserve">di molto maggiore dell’altitudine massima </w:t>
-      </w:r>
-      <w:proofErr w:type="spellStart"/>
-      <w:r>
-        <w:t>Hbs</w:t>
-      </w:r>
-      <w:proofErr w:type="spellEnd"/>
-      <w:r>
-        <w:t xml:space="preserve"> di una BS ( Ha &gt;&gt; </w:t>
-      </w:r>
-      <w:proofErr w:type="spellStart"/>
-      <w:r>
-        <w:t>Hbs</w:t>
-      </w:r>
-      <w:proofErr w:type="spellEnd"/>
-      <w:r>
-        <w:t xml:space="preserve"> )</w:t>
+        <w:t>sia</w:t>
+      </w:r>
+      <w:bookmarkStart w:id="0" w:name="_GoBack"/>
+      <w:bookmarkEnd w:id="0"/>
+      <w:r>
+        <w:t xml:space="preserve"> molto maggiore dell’altitudine massima Hbs di una BS ( Ha &gt;&gt; Hbs )</w:t>
       </w:r>
     </w:p>
     <w:p>
@@ -261,40 +242,23 @@
         <w:rPr>
           <w:rFonts w:eastAsiaTheme="minorEastAsia"/>
         </w:rPr>
-        <w:t>Durante la sospensione delle trasmissioni subito dopo l’</w:t>
-      </w:r>
-      <w:proofErr w:type="spellStart"/>
-      <w:r>
+        <w:t>Durante la sospensione delle trasmissioni subito dopo l’handover per s secondi, L’AC produce ancora pacchetti che vengono accodati in una coda di AC ?</w:t>
+      </w:r>
+    </w:p>
+    <w:p>
+      <w:pPr>
+        <w:pStyle w:val="Paragrafoelenco"/>
         <w:rPr>
           <w:rFonts w:eastAsiaTheme="minorEastAsia"/>
         </w:rPr>
-        <w:t>handover</w:t>
-      </w:r>
-      <w:proofErr w:type="spellEnd"/>
-      <w:r>
-        <w:rPr>
-          <w:rFonts w:eastAsiaTheme="minorEastAsia"/>
-        </w:rPr>
-        <w:t xml:space="preserve"> per s secondi, L’AC produce ancora pacchetti che vengono accodati in una coda di AC ?</w:t>
-      </w:r>
-    </w:p>
-    <w:p>
-      <w:pPr>
-        <w:pStyle w:val="Paragrafoelenco"/>
-        <w:rPr>
-          <w:rFonts w:eastAsiaTheme="minorEastAsia"/>
-        </w:rPr>
-      </w:pPr>
-    </w:p>
-    <w:p>
-      <w:pPr>
-        <w:pStyle w:val="Paragrafoelenco"/>
-      </w:pPr>
-    </w:p>
-    <w:p>
-      <w:bookmarkStart w:id="0" w:name="_GoBack"/>
-      <w:bookmarkEnd w:id="0"/>
-    </w:p>
+      </w:pPr>
+    </w:p>
+    <w:p>
+      <w:pPr>
+        <w:pStyle w:val="Paragrafoelenco"/>
+      </w:pPr>
+    </w:p>
+    <w:p/>
     <w:p>
       <w:pPr>
         <w:pStyle w:val="Paragrafoelenco"/>
@@ -315,13 +279,8 @@
           <w:numId w:val="1"/>
         </w:numPr>
       </w:pPr>
-      <w:proofErr w:type="spellStart"/>
-      <w:r>
-        <w:t>Interarrival</w:t>
-      </w:r>
-      <w:proofErr w:type="spellEnd"/>
-      <w:r>
-        <w:t xml:space="preserve"> time costante</w:t>
+      <w:r>
+        <w:t>Interarrival time costante</w:t>
       </w:r>
     </w:p>
     <w:p>
@@ -366,23 +325,7 @@
         <w:t xml:space="preserve">all’aumentare di T il service time aumenta quindi </w:t>
       </w:r>
       <w:r>
-        <w:t xml:space="preserve">la </w:t>
-      </w:r>
-      <w:proofErr w:type="spellStart"/>
-      <w:r>
-        <w:t>queue</w:t>
-      </w:r>
-      <w:proofErr w:type="spellEnd"/>
-      <w:r>
-        <w:t xml:space="preserve"> </w:t>
-      </w:r>
-      <w:proofErr w:type="spellStart"/>
-      <w:r>
-        <w:t>length</w:t>
-      </w:r>
-      <w:proofErr w:type="spellEnd"/>
-      <w:r>
-        <w:t xml:space="preserve"> dovrebbe aumentare</w:t>
+        <w:t>la queue length dovrebbe aumentare</w:t>
       </w:r>
     </w:p>
     <w:p>
@@ -1426,6 +1369,21 @@
 </file>
 
 <file path=customXml/item1.xml><?xml version="1.0" encoding="utf-8"?>
+<p:properties xmlns:p="http://schemas.microsoft.com/office/2006/metadata/properties" xmlns:xsi="http://www.w3.org/2001/XMLSchema-instance" xmlns:pc="http://schemas.microsoft.com/office/infopath/2007/PartnerControls">
+  <documentManagement/>
+</p:properties>
+</file>
+
+<file path=customXml/item2.xml><?xml version="1.0" encoding="utf-8"?>
+<?mso-contentType ?>
+<FormTemplates xmlns="http://schemas.microsoft.com/sharepoint/v3/contenttype/forms">
+  <Display>DocumentLibraryForm</Display>
+  <Edit>DocumentLibraryForm</Edit>
+  <New>DocumentLibraryForm</New>
+</FormTemplates>
+</file>
+
+<file path=customXml/item3.xml><?xml version="1.0" encoding="utf-8"?>
 <ct:contentTypeSchema xmlns:ct="http://schemas.microsoft.com/office/2006/metadata/contentType" xmlns:ma="http://schemas.microsoft.com/office/2006/metadata/properties/metaAttributes" ct:_="" ma:_="" ma:contentTypeName="Document" ma:contentTypeID="0x0101002619D15BBBE5AE4EAD41B3F40D6A24D4" ma:contentTypeVersion="11" ma:contentTypeDescription="Create a new document." ma:contentTypeScope="" ma:versionID="af3d95d6e5b4a9aa9f2ebdd69b4b38a7">
   <xsd:schema xmlns:xsd="http://www.w3.org/2001/XMLSchema" xmlns:xs="http://www.w3.org/2001/XMLSchema" xmlns:p="http://schemas.microsoft.com/office/2006/metadata/properties" xmlns:ns3="97b789fa-0b42-4c70-9077-3e682cbecc37" xmlns:ns4="ca029458-4b9f-4f17-a09d-bccb8495bfd4" targetNamespace="http://schemas.microsoft.com/office/2006/metadata/properties" ma:root="true" ma:fieldsID="52a4713f924f3afaf5916fabc96edcc0" ns3:_="" ns4:_="">
     <xsd:import namespace="97b789fa-0b42-4c70-9077-3e682cbecc37"/>
@@ -1634,22 +1592,24 @@
 </ct:contentTypeSchema>
 </file>
 
-<file path=customXml/item2.xml><?xml version="1.0" encoding="utf-8"?>
-<?mso-contentType ?>
-<FormTemplates xmlns="http://schemas.microsoft.com/sharepoint/v3/contenttype/forms">
-  <Display>DocumentLibraryForm</Display>
-  <Edit>DocumentLibraryForm</Edit>
-  <New>DocumentLibraryForm</New>
-</FormTemplates>
+<file path=customXml/itemProps1.xml><?xml version="1.0" encoding="utf-8"?>
+<ds:datastoreItem xmlns:ds="http://schemas.openxmlformats.org/officeDocument/2006/customXml" ds:itemID="{8B483394-D1C7-4F7E-979E-CC115F1365CC}">
+  <ds:schemaRefs>
+    <ds:schemaRef ds:uri="http://schemas.microsoft.com/office/2006/metadata/properties"/>
+    <ds:schemaRef ds:uri="http://schemas.microsoft.com/office/infopath/2007/PartnerControls"/>
+  </ds:schemaRefs>
+</ds:datastoreItem>
 </file>
 
-<file path=customXml/item3.xml><?xml version="1.0" encoding="utf-8"?>
-<p:properties xmlns:p="http://schemas.microsoft.com/office/2006/metadata/properties" xmlns:xsi="http://www.w3.org/2001/XMLSchema-instance" xmlns:pc="http://schemas.microsoft.com/office/infopath/2007/PartnerControls">
-  <documentManagement/>
-</p:properties>
+<file path=customXml/itemProps2.xml><?xml version="1.0" encoding="utf-8"?>
+<ds:datastoreItem xmlns:ds="http://schemas.openxmlformats.org/officeDocument/2006/customXml" ds:itemID="{5D9C3F7E-4972-4DC4-AD4E-215C5C64AD06}">
+  <ds:schemaRefs>
+    <ds:schemaRef ds:uri="http://schemas.microsoft.com/sharepoint/v3/contenttype/forms"/>
+  </ds:schemaRefs>
+</ds:datastoreItem>
 </file>
 
-<file path=customXml/itemProps1.xml><?xml version="1.0" encoding="utf-8"?>
+<file path=customXml/itemProps3.xml><?xml version="1.0" encoding="utf-8"?>
 <ds:datastoreItem xmlns:ds="http://schemas.openxmlformats.org/officeDocument/2006/customXml" ds:itemID="{4B829B9B-9041-4081-8C0B-044A6645EB87}">
   <ds:schemaRefs>
     <ds:schemaRef ds:uri="http://schemas.microsoft.com/office/2006/metadata/contentType"/>
@@ -1666,21 +1626,4 @@
     <ds:schemaRef ds:uri="http://schemas.microsoft.com/internal/obd"/>
   </ds:schemaRefs>
 </ds:datastoreItem>
-</file>
-
-<file path=customXml/itemProps2.xml><?xml version="1.0" encoding="utf-8"?>
-<ds:datastoreItem xmlns:ds="http://schemas.openxmlformats.org/officeDocument/2006/customXml" ds:itemID="{5D9C3F7E-4972-4DC4-AD4E-215C5C64AD06}">
-  <ds:schemaRefs>
-    <ds:schemaRef ds:uri="http://schemas.microsoft.com/sharepoint/v3/contenttype/forms"/>
-  </ds:schemaRefs>
-</ds:datastoreItem>
-</file>
-
-<file path=customXml/itemProps3.xml><?xml version="1.0" encoding="utf-8"?>
-<ds:datastoreItem xmlns:ds="http://schemas.openxmlformats.org/officeDocument/2006/customXml" ds:itemID="{8B483394-D1C7-4F7E-979E-CC115F1365CC}">
-  <ds:schemaRefs>
-    <ds:schemaRef ds:uri="http://schemas.microsoft.com/office/2006/metadata/properties"/>
-    <ds:schemaRef ds:uri="http://schemas.microsoft.com/office/infopath/2007/PartnerControls"/>
-  </ds:schemaRefs>
-</ds:datastoreItem>
 </file>
</xml_diff>